<commit_message>
update tips and install doc
</commit_message>
<xml_diff>
--- a/public/DBC_install.docx
+++ b/public/DBC_install.docx
@@ -17,14 +17,26 @@
           <w:b/>
           <w:bCs/>
           <w:color w:val="24292E"/>
+          <w:kern w:val="0"/>
+          <w:sz w:val="30"/>
+          <w:szCs w:val="30"/>
+        </w:rPr>
+      </w:pPr>
+      <w:r>
+        <w:rPr>
+          <w:rFonts w:ascii="Segoe UI" w:hAnsi="Segoe UI" w:eastAsia="宋体" w:cs="Segoe UI"/>
+          <w:b/>
+          <w:bCs/>
+          <w:color w:val="24292E"/>
           <w:kern w:val="36"/>
           <w:sz w:val="48"/>
           <w:szCs w:val="48"/>
         </w:rPr>
-      </w:pPr>
-      <w:r>
-        <w:rPr>
-          <w:rFonts w:ascii="Segoe UI" w:hAnsi="Segoe UI" w:eastAsia="宋体" w:cs="Segoe UI"/>
+        <w:t>DBC</w:t>
+      </w:r>
+      <w:r>
+        <w:rPr>
+          <w:rFonts w:hint="eastAsia" w:ascii="Segoe UI" w:hAnsi="Segoe UI" w:eastAsia="宋体" w:cs="Segoe UI"/>
           <w:b/>
           <w:bCs/>
           <w:color w:val="24292E"/>
@@ -32,38 +44,8 @@
           <w:sz w:val="48"/>
           <w:szCs w:val="48"/>
         </w:rPr>
-        <w:t>DBC</w:t>
-      </w:r>
-      <w:r>
-        <w:rPr>
-          <w:rFonts w:hint="eastAsia" w:ascii="Segoe UI" w:hAnsi="Segoe UI" w:eastAsia="宋体" w:cs="Segoe UI"/>
-          <w:b/>
-          <w:bCs/>
-          <w:color w:val="24292E"/>
-          <w:kern w:val="36"/>
-          <w:sz w:val="48"/>
-          <w:szCs w:val="48"/>
-        </w:rPr>
         <w:t>计算节点部署</w:t>
       </w:r>
-    </w:p>
-    <w:p>
-      <w:pPr>
-        <w:widowControl/>
-        <w:shd w:val="clear" w:color="auto" w:fill="FFFFFF"/>
-        <w:spacing w:before="360" w:after="240"/>
-        <w:jc w:val="left"/>
-        <w:outlineLvl w:val="2"/>
-        <w:rPr>
-          <w:rFonts w:ascii="Segoe UI" w:hAnsi="Segoe UI" w:eastAsia="宋体" w:cs="Segoe UI"/>
-          <w:b/>
-          <w:bCs/>
-          <w:color w:val="24292E"/>
-          <w:kern w:val="0"/>
-          <w:sz w:val="30"/>
-          <w:szCs w:val="30"/>
-        </w:rPr>
-      </w:pPr>
     </w:p>
     <w:p>
       <w:pPr>
@@ -140,16 +122,22 @@
           <w:sz w:val="24"/>
           <w:szCs w:val="24"/>
         </w:rPr>
-        <w:t xml:space="preserve"> os ubuntu 16.04 LTS</w:t>
-      </w:r>
-    </w:p>
-    <w:p>
-      <w:pPr>
-        <w:widowControl/>
-        <w:shd w:val="clear" w:color="auto" w:fill="FFFFFF"/>
-        <w:spacing w:before="360" w:after="240"/>
-        <w:jc w:val="left"/>
-        <w:outlineLvl w:val="2"/>
+        <w:t xml:space="preserve"> os ubuntu 1</w:t>
+      </w:r>
+      <w:r>
+        <w:rPr>
+          <w:rFonts w:hint="eastAsia" w:ascii="Segoe UI" w:hAnsi="Segoe UI" w:eastAsia="宋体" w:cs="Segoe UI"/>
+          <w:b/>
+          <w:bCs/>
+          <w:color w:val="24292E"/>
+          <w:kern w:val="0"/>
+          <w:sz w:val="24"/>
+          <w:szCs w:val="24"/>
+          <w:lang w:val="en-US" w:eastAsia="zh-CN"/>
+        </w:rPr>
+        <w:t>9</w:t>
+      </w:r>
+      <w:r>
         <w:rPr>
           <w:rFonts w:ascii="Segoe UI" w:hAnsi="Segoe UI" w:eastAsia="宋体" w:cs="Segoe UI"/>
           <w:b/>
@@ -159,6 +147,25 @@
           <w:sz w:val="24"/>
           <w:szCs w:val="24"/>
         </w:rPr>
+        <w:t>.04 LTS</w:t>
+      </w:r>
+    </w:p>
+    <w:p>
+      <w:pPr>
+        <w:widowControl/>
+        <w:shd w:val="clear" w:color="auto" w:fill="FFFFFF"/>
+        <w:spacing w:before="360" w:after="240"/>
+        <w:jc w:val="left"/>
+        <w:outlineLvl w:val="2"/>
+        <w:rPr>
+          <w:rFonts w:ascii="Segoe UI" w:hAnsi="Segoe UI" w:eastAsia="宋体" w:cs="Segoe UI"/>
+          <w:b/>
+          <w:bCs/>
+          <w:color w:val="24292E"/>
+          <w:kern w:val="0"/>
+          <w:sz w:val="24"/>
+          <w:szCs w:val="24"/>
+        </w:rPr>
       </w:pPr>
       <w:r>
         <w:rPr>
@@ -170,59 +177,100 @@
           <w:sz w:val="24"/>
           <w:szCs w:val="24"/>
         </w:rPr>
-        <w:t>操作系统镜像地址：</w:t>
-      </w:r>
-    </w:p>
-    <w:p>
-      <w:pPr>
-        <w:widowControl/>
-        <w:shd w:val="clear" w:color="auto" w:fill="F6F8FA"/>
-        <w:tabs>
-          <w:tab w:val="left" w:pos="916"/>
-          <w:tab w:val="left" w:pos="1832"/>
-          <w:tab w:val="left" w:pos="2748"/>
-          <w:tab w:val="left" w:pos="3664"/>
-          <w:tab w:val="left" w:pos="4580"/>
-          <w:tab w:val="left" w:pos="5496"/>
-          <w:tab w:val="left" w:pos="6412"/>
-          <w:tab w:val="left" w:pos="7328"/>
-          <w:tab w:val="left" w:pos="8244"/>
-          <w:tab w:val="left" w:pos="9160"/>
-          <w:tab w:val="left" w:pos="10076"/>
-          <w:tab w:val="left" w:pos="10992"/>
-          <w:tab w:val="left" w:pos="11908"/>
-          <w:tab w:val="left" w:pos="12824"/>
-          <w:tab w:val="left" w:pos="13740"/>
-          <w:tab w:val="left" w:pos="14656"/>
-        </w:tabs>
-        <w:jc w:val="left"/>
-        <w:rPr>
-          <w:rFonts w:ascii="Consolas" w:hAnsi="Consolas" w:eastAsia="宋体" w:cs="宋体"/>
-          <w:color w:val="24292E"/>
-          <w:kern w:val="0"/>
-          <w:sz w:val="20"/>
-          <w:szCs w:val="20"/>
-        </w:rPr>
-      </w:pPr>
-      <w:bookmarkStart w:id="0" w:name="OLE_LINK2"/>
-      <w:bookmarkStart w:id="1" w:name="OLE_LINK1"/>
-      <w:r>
-        <w:fldChar w:fldCharType="begin"/>
-      </w:r>
-      <w:r>
-        <w:instrText xml:space="preserve"> HYPERLINK "http://116.85.24.172:20444/static/ubuntuOS/ubuntu-16.04.6-desktop-amd64.iso%20" </w:instrText>
-      </w:r>
-      <w:r>
-        <w:fldChar w:fldCharType="separate"/>
-      </w:r>
-      <w:r>
+        <w:t>操作系统镜像地址</w:t>
+      </w:r>
+      <w:r>
+        <w:rPr>
+          <w:rFonts w:hint="eastAsia" w:ascii="Segoe UI" w:hAnsi="Segoe UI" w:eastAsia="宋体" w:cs="Segoe UI"/>
+          <w:b/>
+          <w:bCs/>
+          <w:color w:val="24292E"/>
+          <w:kern w:val="0"/>
+          <w:sz w:val="24"/>
+          <w:szCs w:val="24"/>
+          <w:lang w:eastAsia="zh-CN"/>
+        </w:rPr>
+        <w:t>（</w:t>
+      </w:r>
+      <w:r>
+        <w:rPr>
+          <w:rFonts w:hint="eastAsia" w:ascii="Segoe UI" w:hAnsi="Segoe UI" w:eastAsia="宋体" w:cs="Segoe UI"/>
+          <w:b/>
+          <w:bCs/>
+          <w:color w:val="24292E"/>
+          <w:kern w:val="0"/>
+          <w:sz w:val="24"/>
+          <w:szCs w:val="24"/>
+          <w:lang w:val="en-US" w:eastAsia="zh-CN"/>
+        </w:rPr>
+        <w:t>以下两个地址都可以下载</w:t>
+      </w:r>
+      <w:r>
+        <w:rPr>
+          <w:rFonts w:hint="eastAsia" w:ascii="Segoe UI" w:hAnsi="Segoe UI" w:eastAsia="宋体" w:cs="Segoe UI"/>
+          <w:b/>
+          <w:bCs/>
+          <w:color w:val="24292E"/>
+          <w:kern w:val="0"/>
+          <w:sz w:val="24"/>
+          <w:szCs w:val="24"/>
+          <w:lang w:eastAsia="zh-CN"/>
+        </w:rPr>
+        <w:t>）</w:t>
+      </w:r>
+      <w:r>
+        <w:rPr>
+          <w:rFonts w:hint="eastAsia" w:ascii="Segoe UI" w:hAnsi="Segoe UI" w:eastAsia="宋体" w:cs="Segoe UI"/>
+          <w:b/>
+          <w:bCs/>
+          <w:color w:val="24292E"/>
+          <w:kern w:val="0"/>
+          <w:sz w:val="24"/>
+          <w:szCs w:val="24"/>
+        </w:rPr>
+        <w:t>：</w:t>
+      </w:r>
+    </w:p>
+    <w:p>
+      <w:pPr>
+        <w:widowControl/>
+        <w:shd w:val="clear" w:color="auto" w:fill="F6F8FA"/>
+        <w:tabs>
+          <w:tab w:val="left" w:pos="916"/>
+          <w:tab w:val="left" w:pos="1832"/>
+          <w:tab w:val="left" w:pos="2748"/>
+          <w:tab w:val="left" w:pos="3664"/>
+          <w:tab w:val="left" w:pos="4580"/>
+          <w:tab w:val="left" w:pos="5496"/>
+          <w:tab w:val="left" w:pos="6412"/>
+          <w:tab w:val="left" w:pos="7328"/>
+          <w:tab w:val="left" w:pos="8244"/>
+          <w:tab w:val="left" w:pos="9160"/>
+          <w:tab w:val="left" w:pos="10076"/>
+          <w:tab w:val="left" w:pos="10992"/>
+          <w:tab w:val="left" w:pos="11908"/>
+          <w:tab w:val="left" w:pos="12824"/>
+          <w:tab w:val="left" w:pos="13740"/>
+          <w:tab w:val="left" w:pos="14656"/>
+        </w:tabs>
+        <w:jc w:val="left"/>
         <w:rPr>
           <w:rStyle w:val="12"/>
           <w:rFonts w:ascii="Consolas" w:hAnsi="Consolas" w:cs="宋体"/>
           <w:sz w:val="20"/>
           <w:szCs w:val="20"/>
         </w:rPr>
-        <w:t xml:space="preserve">http://116.85.24.172:20444/static/ubuntuOS/ubuntu-16.04.6-desktop-amd64.iso </w:t>
+      </w:pPr>
+      <w:bookmarkStart w:id="0" w:name="OLE_LINK1"/>
+      <w:bookmarkStart w:id="1" w:name="OLE_LINK2"/>
+      <w:r>
+        <w:fldChar w:fldCharType="begin"/>
+      </w:r>
+      <w:r>
+        <w:instrText xml:space="preserve"> HYPERLINK "http://116.85.24.172:20444/static/ubuntuOS/ubuntu-16.04.6-desktop-amd64.iso%20" </w:instrText>
+      </w:r>
+      <w:r>
+        <w:fldChar w:fldCharType="separate"/>
       </w:r>
       <w:r>
         <w:rPr>
@@ -231,10 +279,140 @@
           <w:sz w:val="20"/>
           <w:szCs w:val="20"/>
         </w:rPr>
+        <w:t>http://116.85.24.172:20444/static/ubuntuOS/</w:t>
+      </w:r>
+      <w:r>
+        <w:rPr>
+          <w:rStyle w:val="12"/>
+          <w:rFonts w:hint="eastAsia" w:ascii="Consolas" w:hAnsi="Consolas" w:cs="宋体"/>
+          <w:sz w:val="20"/>
+          <w:szCs w:val="20"/>
+        </w:rPr>
+        <w:t>ubuntu-1</w:t>
+      </w:r>
+      <w:r>
+        <w:rPr>
+          <w:rStyle w:val="12"/>
+          <w:rFonts w:hint="eastAsia" w:ascii="Consolas" w:hAnsi="Consolas" w:cs="宋体"/>
+          <w:sz w:val="20"/>
+          <w:szCs w:val="20"/>
+          <w:lang w:val="en-US" w:eastAsia="zh-CN"/>
+        </w:rPr>
+        <w:t>9</w:t>
+      </w:r>
+      <w:r>
+        <w:rPr>
+          <w:rStyle w:val="12"/>
+          <w:rFonts w:hint="eastAsia" w:ascii="Consolas" w:hAnsi="Consolas" w:cs="宋体"/>
+          <w:sz w:val="20"/>
+          <w:szCs w:val="20"/>
+        </w:rPr>
+        <w:t>.04-desktop-amd64.iso</w:t>
+      </w:r>
+      <w:r>
+        <w:rPr>
+          <w:rStyle w:val="12"/>
+          <w:rFonts w:ascii="Consolas" w:hAnsi="Consolas" w:cs="宋体"/>
+          <w:sz w:val="20"/>
+          <w:szCs w:val="20"/>
+        </w:rPr>
+        <w:t xml:space="preserve"> </w:t>
+      </w:r>
+      <w:r>
+        <w:rPr>
+          <w:rStyle w:val="12"/>
+          <w:rFonts w:ascii="Consolas" w:hAnsi="Consolas" w:cs="宋体"/>
+          <w:sz w:val="20"/>
+          <w:szCs w:val="20"/>
+        </w:rPr>
         <w:fldChar w:fldCharType="end"/>
       </w:r>
       <w:bookmarkEnd w:id="0"/>
       <w:bookmarkEnd w:id="1"/>
+    </w:p>
+    <w:p>
+      <w:pPr>
+        <w:widowControl/>
+        <w:shd w:val="clear" w:color="auto" w:fill="F6F8FA"/>
+        <w:tabs>
+          <w:tab w:val="left" w:pos="916"/>
+          <w:tab w:val="left" w:pos="1832"/>
+          <w:tab w:val="left" w:pos="2748"/>
+          <w:tab w:val="left" w:pos="3664"/>
+          <w:tab w:val="left" w:pos="4580"/>
+          <w:tab w:val="left" w:pos="5496"/>
+          <w:tab w:val="left" w:pos="6412"/>
+          <w:tab w:val="left" w:pos="7328"/>
+          <w:tab w:val="left" w:pos="8244"/>
+          <w:tab w:val="left" w:pos="9160"/>
+          <w:tab w:val="left" w:pos="10076"/>
+          <w:tab w:val="left" w:pos="10992"/>
+          <w:tab w:val="left" w:pos="11908"/>
+          <w:tab w:val="left" w:pos="12824"/>
+          <w:tab w:val="left" w:pos="13740"/>
+          <w:tab w:val="left" w:pos="14656"/>
+        </w:tabs>
+        <w:jc w:val="left"/>
+        <w:rPr>
+          <w:rStyle w:val="12"/>
+          <w:rFonts w:hint="eastAsia" w:ascii="Consolas" w:hAnsi="Consolas" w:cs="宋体"/>
+          <w:sz w:val="20"/>
+          <w:szCs w:val="20"/>
+          <w:lang w:val="en-US" w:eastAsia="zh-CN"/>
+        </w:rPr>
+      </w:pPr>
+      <w:r>
+        <w:rPr>
+          <w:rStyle w:val="12"/>
+          <w:rFonts w:hint="eastAsia" w:ascii="Consolas" w:hAnsi="Consolas" w:cs="宋体"/>
+          <w:sz w:val="20"/>
+          <w:szCs w:val="20"/>
+          <w:lang w:val="en-US" w:eastAsia="zh-CN"/>
+        </w:rPr>
+        <w:t>或者</w:t>
+      </w:r>
+    </w:p>
+    <w:p>
+      <w:pPr>
+        <w:widowControl/>
+        <w:shd w:val="clear" w:color="auto" w:fill="F6F8FA"/>
+        <w:tabs>
+          <w:tab w:val="left" w:pos="916"/>
+          <w:tab w:val="left" w:pos="1832"/>
+          <w:tab w:val="left" w:pos="2748"/>
+          <w:tab w:val="left" w:pos="3664"/>
+          <w:tab w:val="left" w:pos="4580"/>
+          <w:tab w:val="left" w:pos="5496"/>
+          <w:tab w:val="left" w:pos="6412"/>
+          <w:tab w:val="left" w:pos="7328"/>
+          <w:tab w:val="left" w:pos="8244"/>
+          <w:tab w:val="left" w:pos="9160"/>
+          <w:tab w:val="left" w:pos="10076"/>
+          <w:tab w:val="left" w:pos="10992"/>
+          <w:tab w:val="left" w:pos="11908"/>
+          <w:tab w:val="left" w:pos="12824"/>
+          <w:tab w:val="left" w:pos="13740"/>
+          <w:tab w:val="left" w:pos="14656"/>
+        </w:tabs>
+        <w:jc w:val="left"/>
+        <w:rPr>
+          <w:rStyle w:val="12"/>
+          <w:rFonts w:hint="eastAsia" w:ascii="Consolas" w:hAnsi="Consolas" w:cs="宋体"/>
+          <w:sz w:val="20"/>
+          <w:szCs w:val="20"/>
+          <w:lang w:val="en-US" w:eastAsia="zh-CN"/>
+        </w:rPr>
+      </w:pPr>
+      <w:r>
+        <w:rPr>
+          <w:rStyle w:val="12"/>
+          <w:rFonts w:hint="eastAsia" w:ascii="Consolas" w:hAnsi="Consolas" w:cs="宋体"/>
+          <w:sz w:val="20"/>
+          <w:szCs w:val="20"/>
+          <w:lang w:val="en-US" w:eastAsia="zh-CN"/>
+        </w:rPr>
+        <w:t>http://old-releases.ubuntu.com/releases/19.04/ubuntu-19.04-desktop-amd64.iso</w:t>
+      </w:r>
     </w:p>
     <w:p>
       <w:pPr>
@@ -260,8 +438,8 @@
         </w:rPr>
       </w:pPr>
       <w:bookmarkStart w:id="2" w:name="OLE_LINK144"/>
-      <w:bookmarkStart w:id="3" w:name="OLE_LINK59"/>
-      <w:bookmarkStart w:id="4" w:name="OLE_LINK58"/>
+      <w:bookmarkStart w:id="3" w:name="OLE_LINK58"/>
+      <w:bookmarkStart w:id="4" w:name="OLE_LINK59"/>
       <w:r>
         <w:rPr>
           <w:rFonts w:hint="eastAsia" w:ascii="Segoe UI" w:hAnsi="Segoe UI" w:eastAsia="宋体" w:cs="Segoe UI"/>
@@ -398,9 +576,9 @@
       </w:pPr>
       <w:bookmarkStart w:id="6" w:name="OLE_LINK115"/>
       <w:bookmarkStart w:id="7" w:name="OLE_LINK104"/>
-      <w:bookmarkStart w:id="8" w:name="OLE_LINK116"/>
-      <w:bookmarkStart w:id="9" w:name="OLE_LINK103"/>
-      <w:bookmarkStart w:id="10" w:name="OLE_LINK117"/>
+      <w:bookmarkStart w:id="8" w:name="OLE_LINK117"/>
+      <w:bookmarkStart w:id="9" w:name="OLE_LINK116"/>
+      <w:bookmarkStart w:id="10" w:name="OLE_LINK103"/>
       <w:r>
         <w:rPr>
           <w:rFonts w:hint="eastAsia" w:ascii="Consolas" w:hAnsi="Consolas" w:eastAsia="宋体" w:cs="宋体"/>
@@ -543,10 +721,10 @@
           <w:szCs w:val="20"/>
         </w:rPr>
       </w:pPr>
-      <w:bookmarkStart w:id="12" w:name="OLE_LINK106"/>
-      <w:bookmarkStart w:id="13" w:name="OLE_LINK102"/>
+      <w:bookmarkStart w:id="12" w:name="OLE_LINK102"/>
+      <w:bookmarkStart w:id="13" w:name="OLE_LINK119"/>
       <w:bookmarkStart w:id="14" w:name="OLE_LINK118"/>
-      <w:bookmarkStart w:id="15" w:name="OLE_LINK119"/>
+      <w:bookmarkStart w:id="15" w:name="OLE_LINK106"/>
       <w:r>
         <w:rPr>
           <w:rFonts w:hint="eastAsia" w:ascii="Consolas" w:hAnsi="Consolas" w:eastAsia="宋体" w:cs="宋体"/>
@@ -748,12 +926,12 @@
         </w:rPr>
         <w:t xml:space="preserve"> </w:t>
       </w:r>
-      <w:bookmarkStart w:id="16" w:name="OLE_LINK11"/>
-      <w:bookmarkStart w:id="17" w:name="OLE_LINK3"/>
-      <w:bookmarkStart w:id="18" w:name="OLE_LINK10"/>
-      <w:bookmarkStart w:id="19" w:name="OLE_LINK88"/>
-      <w:bookmarkStart w:id="20" w:name="OLE_LINK60"/>
-      <w:bookmarkStart w:id="21" w:name="OLE_LINK61"/>
+      <w:bookmarkStart w:id="16" w:name="OLE_LINK3"/>
+      <w:bookmarkStart w:id="17" w:name="OLE_LINK10"/>
+      <w:bookmarkStart w:id="18" w:name="OLE_LINK88"/>
+      <w:bookmarkStart w:id="19" w:name="OLE_LINK11"/>
+      <w:bookmarkStart w:id="20" w:name="OLE_LINK61"/>
+      <w:bookmarkStart w:id="21" w:name="OLE_LINK60"/>
       <w:bookmarkStart w:id="22" w:name="OLE_LINK62"/>
       <w:r>
         <w:rPr>
@@ -824,14 +1002,14 @@
         </w:rPr>
         <w:t xml:space="preserve"> </w:t>
       </w:r>
-      <w:bookmarkStart w:id="23" w:name="OLE_LINK13"/>
-      <w:bookmarkStart w:id="24" w:name="OLE_LINK6"/>
-      <w:bookmarkStart w:id="25" w:name="OLE_LINK12"/>
+      <w:bookmarkStart w:id="23" w:name="OLE_LINK5"/>
+      <w:bookmarkStart w:id="24" w:name="OLE_LINK12"/>
+      <w:bookmarkStart w:id="25" w:name="OLE_LINK6"/>
       <w:bookmarkStart w:id="26" w:name="OLE_LINK4"/>
-      <w:bookmarkStart w:id="27" w:name="OLE_LINK5"/>
+      <w:bookmarkStart w:id="27" w:name="OLE_LINK13"/>
       <w:bookmarkStart w:id="28" w:name="OLE_LINK63"/>
-      <w:bookmarkStart w:id="29" w:name="OLE_LINK64"/>
-      <w:bookmarkStart w:id="30" w:name="OLE_LINK65"/>
+      <w:bookmarkStart w:id="29" w:name="OLE_LINK65"/>
+      <w:bookmarkStart w:id="30" w:name="OLE_LINK64"/>
       <w:r>
         <w:rPr>
           <w:rFonts w:ascii="Consolas" w:hAnsi="Consolas" w:eastAsia="宋体" w:cs="宋体"/>
@@ -842,8 +1020,8 @@
         </w:rPr>
         <w:t xml:space="preserve">sudo </w:t>
       </w:r>
-      <w:bookmarkStart w:id="31" w:name="OLE_LINK89"/>
-      <w:bookmarkStart w:id="32" w:name="OLE_LINK91"/>
+      <w:bookmarkStart w:id="31" w:name="OLE_LINK91"/>
+      <w:bookmarkStart w:id="32" w:name="OLE_LINK89"/>
       <w:bookmarkStart w:id="33" w:name="OLE_LINK90"/>
       <w:r>
         <w:rPr>
@@ -966,15 +1144,15 @@
         </w:rPr>
         <w:t xml:space="preserve"># </w:t>
       </w:r>
-      <w:bookmarkStart w:id="35" w:name="OLE_LINK67"/>
-      <w:bookmarkStart w:id="36" w:name="OLE_LINK33"/>
-      <w:bookmarkStart w:id="37" w:name="OLE_LINK66"/>
-      <w:bookmarkStart w:id="38" w:name="OLE_LINK16"/>
-      <w:bookmarkStart w:id="39" w:name="OLE_LINK34"/>
+      <w:bookmarkStart w:id="35" w:name="OLE_LINK34"/>
+      <w:bookmarkStart w:id="36" w:name="OLE_LINK28"/>
+      <w:bookmarkStart w:id="37" w:name="OLE_LINK33"/>
+      <w:bookmarkStart w:id="38" w:name="OLE_LINK66"/>
+      <w:bookmarkStart w:id="39" w:name="OLE_LINK16"/>
       <w:bookmarkStart w:id="40" w:name="OLE_LINK27"/>
-      <w:bookmarkStart w:id="41" w:name="OLE_LINK28"/>
-      <w:bookmarkStart w:id="42" w:name="OLE_LINK14"/>
-      <w:bookmarkStart w:id="43" w:name="OLE_LINK7"/>
+      <w:bookmarkStart w:id="41" w:name="OLE_LINK67"/>
+      <w:bookmarkStart w:id="42" w:name="OLE_LINK7"/>
+      <w:bookmarkStart w:id="43" w:name="OLE_LINK14"/>
       <w:bookmarkStart w:id="44" w:name="OLE_LINK26"/>
       <w:r>
         <w:rPr>
@@ -1517,9 +1695,9 @@
         </w:rPr>
         <w:t xml:space="preserve"> </w:t>
       </w:r>
-      <w:bookmarkStart w:id="48" w:name="OLE_LINK68"/>
-      <w:bookmarkStart w:id="49" w:name="OLE_LINK69"/>
-      <w:bookmarkStart w:id="50" w:name="OLE_LINK70"/>
+      <w:bookmarkStart w:id="48" w:name="OLE_LINK70"/>
+      <w:bookmarkStart w:id="49" w:name="OLE_LINK68"/>
+      <w:bookmarkStart w:id="50" w:name="OLE_LINK69"/>
       <w:bookmarkStart w:id="51" w:name="OLE_LINK8"/>
       <w:r>
         <w:rPr>
@@ -1571,10 +1749,10 @@
         </w:rPr>
         <w:t xml:space="preserve"># sudo </w:t>
       </w:r>
-      <w:bookmarkStart w:id="52" w:name="OLE_LINK30"/>
-      <w:bookmarkStart w:id="53" w:name="OLE_LINK29"/>
-      <w:bookmarkStart w:id="54" w:name="OLE_LINK9"/>
-      <w:bookmarkStart w:id="55" w:name="OLE_LINK38"/>
+      <w:bookmarkStart w:id="52" w:name="OLE_LINK9"/>
+      <w:bookmarkStart w:id="53" w:name="OLE_LINK38"/>
+      <w:bookmarkStart w:id="54" w:name="OLE_LINK30"/>
+      <w:bookmarkStart w:id="55" w:name="OLE_LINK29"/>
       <w:bookmarkStart w:id="56" w:name="OLE_LINK31"/>
       <w:bookmarkStart w:id="57" w:name="OLE_LINK72"/>
       <w:bookmarkStart w:id="58" w:name="OLE_LINK32"/>
@@ -3166,6 +3344,43 @@
           <w:kern w:val="0"/>
           <w:sz w:val="30"/>
           <w:szCs w:val="30"/>
+          <w:lang w:val="en-US" w:eastAsia="zh-CN"/>
+        </w:rPr>
+        <w:t>确认机器系统的语言为英文，如果不是请修改</w:t>
+      </w:r>
+    </w:p>
+    <w:p>
+      <w:pPr>
+        <w:pStyle w:val="21"/>
+        <w:widowControl/>
+        <w:numPr>
+          <w:ilvl w:val="0"/>
+          <w:numId w:val="1"/>
+        </w:numPr>
+        <w:shd w:val="clear" w:color="auto" w:fill="FFFFFF"/>
+        <w:spacing w:before="360" w:after="240"/>
+        <w:ind w:firstLineChars="0"/>
+        <w:jc w:val="left"/>
+        <w:outlineLvl w:val="2"/>
+        <w:rPr>
+          <w:rFonts w:ascii="Segoe UI" w:hAnsi="Segoe UI" w:eastAsia="宋体" w:cs="Segoe UI"/>
+          <w:b/>
+          <w:bCs/>
+          <w:color w:val="24292E"/>
+          <w:kern w:val="0"/>
+          <w:sz w:val="30"/>
+          <w:szCs w:val="30"/>
+        </w:rPr>
+      </w:pPr>
+      <w:r>
+        <w:rPr>
+          <w:rFonts w:hint="eastAsia" w:ascii="Segoe UI" w:hAnsi="Segoe UI" w:eastAsia="宋体" w:cs="Segoe UI"/>
+          <w:b/>
+          <w:bCs/>
+          <w:color w:val="24292E"/>
+          <w:kern w:val="0"/>
+          <w:sz w:val="30"/>
+          <w:szCs w:val="30"/>
         </w:rPr>
         <w:t>机器添加swap分区</w:t>
       </w:r>
@@ -3946,10 +4161,10 @@
         </w:rPr>
         <w:t xml:space="preserve"># </w:t>
       </w:r>
-      <w:bookmarkStart w:id="61" w:name="OLE_LINK18"/>
-      <w:bookmarkStart w:id="62" w:name="OLE_LINK92"/>
-      <w:bookmarkStart w:id="63" w:name="OLE_LINK39"/>
-      <w:bookmarkStart w:id="64" w:name="OLE_LINK73"/>
+      <w:bookmarkStart w:id="61" w:name="OLE_LINK92"/>
+      <w:bookmarkStart w:id="62" w:name="OLE_LINK18"/>
+      <w:bookmarkStart w:id="63" w:name="OLE_LINK73"/>
+      <w:bookmarkStart w:id="64" w:name="OLE_LINK39"/>
       <w:bookmarkStart w:id="65" w:name="OLE_LINK40"/>
       <w:r>
         <w:rPr>
@@ -4009,11 +4224,11 @@
         <w:t xml:space="preserve"># </w:t>
       </w:r>
       <w:bookmarkStart w:id="66" w:name="OLE_LINK19"/>
-      <w:bookmarkStart w:id="67" w:name="OLE_LINK41"/>
-      <w:bookmarkStart w:id="68" w:name="OLE_LINK43"/>
-      <w:bookmarkStart w:id="69" w:name="OLE_LINK42"/>
-      <w:bookmarkStart w:id="70" w:name="OLE_LINK75"/>
-      <w:bookmarkStart w:id="71" w:name="OLE_LINK74"/>
+      <w:bookmarkStart w:id="67" w:name="OLE_LINK42"/>
+      <w:bookmarkStart w:id="68" w:name="OLE_LINK41"/>
+      <w:bookmarkStart w:id="69" w:name="OLE_LINK43"/>
+      <w:bookmarkStart w:id="70" w:name="OLE_LINK74"/>
+      <w:bookmarkStart w:id="71" w:name="OLE_LINK75"/>
       <w:r>
         <w:rPr>
           <w:rFonts w:ascii="Consolas" w:hAnsi="Consolas" w:eastAsia="宋体" w:cs="宋体"/>
@@ -4072,11 +4287,11 @@
         </w:rPr>
         <w:t xml:space="preserve"># </w:t>
       </w:r>
-      <w:bookmarkStart w:id="72" w:name="OLE_LINK76"/>
-      <w:bookmarkStart w:id="73" w:name="OLE_LINK44"/>
-      <w:bookmarkStart w:id="74" w:name="OLE_LINK45"/>
-      <w:bookmarkStart w:id="75" w:name="OLE_LINK21"/>
-      <w:bookmarkStart w:id="76" w:name="OLE_LINK20"/>
+      <w:bookmarkStart w:id="72" w:name="OLE_LINK21"/>
+      <w:bookmarkStart w:id="73" w:name="OLE_LINK76"/>
+      <w:bookmarkStart w:id="74" w:name="OLE_LINK20"/>
+      <w:bookmarkStart w:id="75" w:name="OLE_LINK45"/>
+      <w:bookmarkStart w:id="76" w:name="OLE_LINK44"/>
       <w:r>
         <w:rPr>
           <w:rFonts w:hint="eastAsia" w:ascii="Consolas" w:hAnsi="Consolas" w:eastAsia="宋体" w:cs="宋体"/>
@@ -4353,14 +4568,14 @@
         <w:t xml:space="preserve"># </w:t>
       </w:r>
       <w:bookmarkStart w:id="82" w:name="OLE_LINK23"/>
-      <w:bookmarkStart w:id="83" w:name="OLE_LINK79"/>
-      <w:bookmarkStart w:id="84" w:name="OLE_LINK94"/>
-      <w:bookmarkStart w:id="85" w:name="OLE_LINK78"/>
-      <w:bookmarkStart w:id="86" w:name="OLE_LINK93"/>
-      <w:bookmarkStart w:id="87" w:name="OLE_LINK49"/>
-      <w:bookmarkStart w:id="88" w:name="OLE_LINK47"/>
-      <w:bookmarkStart w:id="89" w:name="OLE_LINK48"/>
-      <w:bookmarkStart w:id="90" w:name="OLE_LINK77"/>
+      <w:bookmarkStart w:id="83" w:name="OLE_LINK93"/>
+      <w:bookmarkStart w:id="84" w:name="OLE_LINK79"/>
+      <w:bookmarkStart w:id="85" w:name="OLE_LINK94"/>
+      <w:bookmarkStart w:id="86" w:name="OLE_LINK48"/>
+      <w:bookmarkStart w:id="87" w:name="OLE_LINK77"/>
+      <w:bookmarkStart w:id="88" w:name="OLE_LINK78"/>
+      <w:bookmarkStart w:id="89" w:name="OLE_LINK49"/>
+      <w:bookmarkStart w:id="90" w:name="OLE_LINK47"/>
       <w:r>
         <w:rPr>
           <w:rFonts w:ascii="Consolas" w:hAnsi="Consolas" w:eastAsia="宋体" w:cs="宋体"/>
@@ -4443,13 +4658,13 @@
         </w:rPr>
         <w:t xml:space="preserve"># </w:t>
       </w:r>
-      <w:bookmarkStart w:id="91" w:name="OLE_LINK24"/>
+      <w:bookmarkStart w:id="91" w:name="OLE_LINK55"/>
       <w:bookmarkStart w:id="92" w:name="OLE_LINK51"/>
-      <w:bookmarkStart w:id="93" w:name="OLE_LINK55"/>
+      <w:bookmarkStart w:id="93" w:name="OLE_LINK24"/>
       <w:bookmarkStart w:id="94" w:name="OLE_LINK50"/>
-      <w:bookmarkStart w:id="95" w:name="OLE_LINK80"/>
+      <w:bookmarkStart w:id="95" w:name="OLE_LINK95"/>
       <w:bookmarkStart w:id="96" w:name="OLE_LINK81"/>
-      <w:bookmarkStart w:id="97" w:name="OLE_LINK95"/>
+      <w:bookmarkStart w:id="97" w:name="OLE_LINK80"/>
       <w:bookmarkStart w:id="98" w:name="OLE_LINK82"/>
       <w:bookmarkStart w:id="99" w:name="OLE_LINK96"/>
       <w:r>
@@ -4578,16 +4793,16 @@
         </w:rPr>
         <w:t>#</w:t>
       </w:r>
-      <w:bookmarkStart w:id="100" w:name="OLE_LINK54"/>
-      <w:bookmarkStart w:id="101" w:name="OLE_LINK98"/>
-      <w:bookmarkStart w:id="102" w:name="OLE_LINK52"/>
-      <w:bookmarkStart w:id="103" w:name="OLE_LINK53"/>
+      <w:bookmarkStart w:id="100" w:name="OLE_LINK52"/>
+      <w:bookmarkStart w:id="101" w:name="OLE_LINK97"/>
+      <w:bookmarkStart w:id="102" w:name="OLE_LINK54"/>
+      <w:bookmarkStart w:id="103" w:name="OLE_LINK84"/>
       <w:bookmarkStart w:id="104" w:name="OLE_LINK83"/>
-      <w:bookmarkStart w:id="105" w:name="OLE_LINK97"/>
-      <w:bookmarkStart w:id="106" w:name="OLE_LINK84"/>
+      <w:bookmarkStart w:id="105" w:name="OLE_LINK53"/>
+      <w:bookmarkStart w:id="106" w:name="OLE_LINK98"/>
       <w:bookmarkStart w:id="107" w:name="OLE_LINK25"/>
-      <w:bookmarkStart w:id="108" w:name="OLE_LINK56"/>
-      <w:bookmarkStart w:id="109" w:name="OLE_LINK57"/>
+      <w:bookmarkStart w:id="108" w:name="OLE_LINK57"/>
+      <w:bookmarkStart w:id="109" w:name="OLE_LINK56"/>
       <w:r>
         <w:rPr>
           <w:rFonts w:hint="eastAsia" w:ascii="Consolas" w:hAnsi="Consolas" w:eastAsia="宋体" w:cs="宋体"/>
@@ -5603,38 +5818,148 @@
         </w:tabs>
         <w:jc w:val="left"/>
         <w:rPr>
-          <w:rFonts w:hint="eastAsia" w:ascii="Consolas" w:hAnsi="Consolas" w:eastAsia="宋体" w:cs="宋体"/>
-          <w:color w:val="24292E"/>
-          <w:kern w:val="0"/>
-          <w:sz w:val="20"/>
-          <w:szCs w:val="20"/>
-          <w:lang w:val="en-US" w:eastAsia="zh-CN"/>
-        </w:rPr>
-      </w:pPr>
+          <w:rFonts w:hint="default" w:ascii="Consolas" w:hAnsi="Consolas" w:eastAsia="宋体" w:cs="宋体"/>
+          <w:color w:val="24292E"/>
+          <w:kern w:val="0"/>
+          <w:sz w:val="20"/>
+          <w:szCs w:val="20"/>
+          <w:lang w:val="en-US" w:eastAsia="zh-CN"/>
+        </w:rPr>
+      </w:pPr>
+      <w:r>
+        <w:rPr>
+          <w:rFonts w:ascii="Consolas" w:hAnsi="Consolas" w:eastAsia="宋体" w:cs="宋体"/>
+          <w:color w:val="24292E"/>
+          <w:kern w:val="0"/>
+          <w:sz w:val="20"/>
+          <w:szCs w:val="20"/>
+        </w:rPr>
+        <w:t>#</w:t>
+      </w:r>
+      <w:bookmarkStart w:id="114" w:name="OLE_LINK87"/>
+      <w:bookmarkStart w:id="115" w:name="OLE_LINK86"/>
+      <w:bookmarkStart w:id="116" w:name="OLE_LINK85"/>
+      <w:r>
+        <w:rPr>
+          <w:rFonts w:hint="eastAsia" w:ascii="Consolas" w:hAnsi="Consolas" w:eastAsia="宋体" w:cs="宋体"/>
+          <w:color w:val="24292E"/>
+          <w:kern w:val="0"/>
+          <w:sz w:val="20"/>
+          <w:szCs w:val="20"/>
+          <w:lang w:val="en-US" w:eastAsia="zh-CN"/>
+        </w:rPr>
+        <w:t xml:space="preserve"> sudo docker pull </w:t>
+      </w:r>
+      <w:r>
+        <w:rPr>
+          <w:rFonts w:hint="eastAsia" w:ascii="Consolas" w:hAnsi="Consolas" w:eastAsia="宋体" w:cs="宋体"/>
+          <w:color w:val="24292E"/>
+          <w:kern w:val="0"/>
+          <w:sz w:val="20"/>
+          <w:szCs w:val="20"/>
+          <w:lang w:val="en-US" w:eastAsia="zh-CN"/>
+        </w:rPr>
+        <w:fldChar w:fldCharType="begin"/>
+      </w:r>
+      <w:r>
+        <w:rPr>
+          <w:rFonts w:hint="eastAsia" w:ascii="Consolas" w:hAnsi="Consolas" w:eastAsia="宋体" w:cs="宋体"/>
+          <w:color w:val="24292E"/>
+          <w:kern w:val="0"/>
+          <w:sz w:val="20"/>
+          <w:szCs w:val="20"/>
+          <w:lang w:val="en-US" w:eastAsia="zh-CN"/>
+        </w:rPr>
+        <w:instrText xml:space="preserve"> HYPERLINK "http://www.dbctalk.ai:5000/dbc-ai-training:v3.1.4" </w:instrText>
+      </w:r>
+      <w:r>
+        <w:rPr>
+          <w:rFonts w:hint="eastAsia" w:ascii="Consolas" w:hAnsi="Consolas" w:eastAsia="宋体" w:cs="宋体"/>
+          <w:color w:val="24292E"/>
+          <w:kern w:val="0"/>
+          <w:sz w:val="20"/>
+          <w:szCs w:val="20"/>
+          <w:lang w:val="en-US" w:eastAsia="zh-CN"/>
+        </w:rPr>
+        <w:fldChar w:fldCharType="separate"/>
+      </w:r>
+      <w:r>
+        <w:rPr>
+          <w:rFonts w:hint="eastAsia" w:ascii="Consolas" w:hAnsi="Consolas" w:eastAsia="宋体" w:cs="宋体"/>
+          <w:color w:val="24292E"/>
+          <w:kern w:val="0"/>
+          <w:sz w:val="20"/>
+          <w:szCs w:val="20"/>
+          <w:lang w:val="en-US" w:eastAsia="zh-CN"/>
+        </w:rPr>
+        <w:t>www.dbctalk.ai:5000/dbc-ai-training:v3.2.1</w:t>
+      </w:r>
+      <w:r>
+        <w:rPr>
+          <w:rFonts w:hint="eastAsia" w:ascii="Consolas" w:hAnsi="Consolas" w:eastAsia="宋体" w:cs="宋体"/>
+          <w:color w:val="24292E"/>
+          <w:kern w:val="0"/>
+          <w:sz w:val="20"/>
+          <w:szCs w:val="20"/>
+          <w:lang w:val="en-US" w:eastAsia="zh-CN"/>
+        </w:rPr>
+        <w:fldChar w:fldCharType="end"/>
+      </w:r>
+    </w:p>
+    <w:p>
+      <w:pPr>
+        <w:widowControl/>
+        <w:shd w:val="clear" w:color="auto" w:fill="F6F8FA"/>
+        <w:tabs>
+          <w:tab w:val="left" w:pos="916"/>
+          <w:tab w:val="left" w:pos="1832"/>
+          <w:tab w:val="left" w:pos="2748"/>
+          <w:tab w:val="left" w:pos="3664"/>
+          <w:tab w:val="left" w:pos="4580"/>
+          <w:tab w:val="left" w:pos="5496"/>
+          <w:tab w:val="left" w:pos="6412"/>
+          <w:tab w:val="left" w:pos="7328"/>
+          <w:tab w:val="left" w:pos="8244"/>
+          <w:tab w:val="left" w:pos="9160"/>
+          <w:tab w:val="left" w:pos="10076"/>
+          <w:tab w:val="left" w:pos="10992"/>
+          <w:tab w:val="left" w:pos="11908"/>
+          <w:tab w:val="left" w:pos="12824"/>
+          <w:tab w:val="left" w:pos="13740"/>
+          <w:tab w:val="left" w:pos="14656"/>
+        </w:tabs>
+        <w:jc w:val="left"/>
+        <w:rPr>
+          <w:rFonts w:hint="eastAsia" w:ascii="Consolas" w:hAnsi="Consolas" w:eastAsia="宋体" w:cs="宋体"/>
+          <w:color w:val="24292E"/>
+          <w:kern w:val="0"/>
+          <w:sz w:val="20"/>
+          <w:szCs w:val="20"/>
+          <w:lang w:val="en-US" w:eastAsia="zh-CN"/>
+        </w:rPr>
+      </w:pPr>
+      <w:r>
+        <w:rPr>
+          <w:rFonts w:hint="eastAsia" w:ascii="Consolas" w:hAnsi="Consolas" w:eastAsia="宋体" w:cs="宋体"/>
+          <w:color w:val="24292E"/>
+          <w:kern w:val="0"/>
+          <w:sz w:val="20"/>
+          <w:szCs w:val="20"/>
+          <w:lang w:val="en-US" w:eastAsia="zh-CN"/>
+        </w:rPr>
+        <w:t># sudo docker pu</w:t>
+      </w:r>
       <w:bookmarkStart w:id="117" w:name="_GoBack"/>
       <w:r>
         <w:rPr>
-          <w:rFonts w:ascii="Consolas" w:hAnsi="Consolas" w:eastAsia="宋体" w:cs="宋体"/>
-          <w:color w:val="24292E"/>
-          <w:kern w:val="0"/>
-          <w:sz w:val="20"/>
-          <w:szCs w:val="20"/>
-        </w:rPr>
-        <w:t>#</w:t>
-      </w:r>
-      <w:bookmarkStart w:id="114" w:name="OLE_LINK86"/>
-      <w:bookmarkStart w:id="115" w:name="OLE_LINK87"/>
-      <w:bookmarkStart w:id="116" w:name="OLE_LINK85"/>
-      <w:r>
-        <w:rPr>
-          <w:rFonts w:hint="eastAsia" w:ascii="Consolas" w:hAnsi="Consolas" w:eastAsia="宋体" w:cs="宋体"/>
-          <w:color w:val="24292E"/>
-          <w:kern w:val="0"/>
-          <w:sz w:val="20"/>
-          <w:szCs w:val="20"/>
-          <w:lang w:val="en-US" w:eastAsia="zh-CN"/>
-        </w:rPr>
-        <w:t xml:space="preserve"> sudo docker pull </w:t>
+          <w:rFonts w:hint="eastAsia" w:ascii="Consolas" w:hAnsi="Consolas" w:eastAsia="宋体" w:cs="宋体"/>
+          <w:color w:val="24292E"/>
+          <w:kern w:val="0"/>
+          <w:sz w:val="20"/>
+          <w:szCs w:val="20"/>
+          <w:lang w:val="en-US" w:eastAsia="zh-CN"/>
+        </w:rPr>
+        <w:t xml:space="preserve">ll </w:t>
       </w:r>
       <w:r>
         <w:rPr>
@@ -5656,7 +5981,7 @@
           <w:szCs w:val="20"/>
           <w:lang w:val="en-US" w:eastAsia="zh-CN"/>
         </w:rPr>
-        <w:instrText xml:space="preserve"> HYPERLINK "http://www.dbctalk.ai:5000/dbc-ai-training:v3.1.4" </w:instrText>
+        <w:instrText xml:space="preserve"> HYPERLINK "http://www.dbctalk.ai:5000/dbc-ai-training-mds:v1.0.2" </w:instrText>
       </w:r>
       <w:r>
         <w:rPr>
@@ -5678,7 +6003,7 @@
           <w:szCs w:val="20"/>
           <w:lang w:val="en-US" w:eastAsia="zh-CN"/>
         </w:rPr>
-        <w:t>www.dbctalk.ai:5000/dbc-ai-training:v3.1.9</w:t>
+        <w:t>www.dbctalk.ai:5000/dbc-ai-training-mds:v1.0.2</w:t>
       </w:r>
       <w:r>
         <w:rPr>
@@ -5691,6 +6016,106 @@
         </w:rPr>
         <w:fldChar w:fldCharType="end"/>
       </w:r>
+      <w:bookmarkEnd w:id="117"/>
+    </w:p>
+    <w:p>
+      <w:pPr>
+        <w:widowControl/>
+        <w:shd w:val="clear" w:color="auto" w:fill="F6F8FA"/>
+        <w:tabs>
+          <w:tab w:val="left" w:pos="916"/>
+          <w:tab w:val="left" w:pos="1832"/>
+          <w:tab w:val="left" w:pos="2748"/>
+          <w:tab w:val="left" w:pos="3664"/>
+          <w:tab w:val="left" w:pos="4580"/>
+          <w:tab w:val="left" w:pos="5496"/>
+          <w:tab w:val="left" w:pos="6412"/>
+          <w:tab w:val="left" w:pos="7328"/>
+          <w:tab w:val="left" w:pos="8244"/>
+          <w:tab w:val="left" w:pos="9160"/>
+          <w:tab w:val="left" w:pos="10076"/>
+          <w:tab w:val="left" w:pos="10992"/>
+          <w:tab w:val="left" w:pos="11908"/>
+          <w:tab w:val="left" w:pos="12824"/>
+          <w:tab w:val="left" w:pos="13740"/>
+          <w:tab w:val="left" w:pos="14656"/>
+        </w:tabs>
+        <w:jc w:val="left"/>
+        <w:rPr>
+          <w:rFonts w:hint="eastAsia" w:ascii="Consolas" w:hAnsi="Consolas" w:eastAsia="宋体" w:cs="宋体"/>
+          <w:color w:val="24292E"/>
+          <w:kern w:val="0"/>
+          <w:sz w:val="20"/>
+          <w:szCs w:val="20"/>
+          <w:lang w:val="en-US" w:eastAsia="zh-CN"/>
+        </w:rPr>
+      </w:pPr>
+      <w:r>
+        <w:rPr>
+          <w:rFonts w:hint="eastAsia" w:ascii="Consolas" w:hAnsi="Consolas" w:eastAsia="宋体" w:cs="宋体"/>
+          <w:color w:val="24292E"/>
+          <w:kern w:val="0"/>
+          <w:sz w:val="20"/>
+          <w:szCs w:val="20"/>
+          <w:lang w:val="en-US" w:eastAsia="zh-CN"/>
+        </w:rPr>
+        <w:t xml:space="preserve"># sudo docker pull </w:t>
+      </w:r>
+      <w:r>
+        <w:rPr>
+          <w:rFonts w:hint="eastAsia" w:ascii="Consolas" w:hAnsi="Consolas" w:eastAsia="宋体" w:cs="宋体"/>
+          <w:color w:val="24292E"/>
+          <w:kern w:val="0"/>
+          <w:sz w:val="20"/>
+          <w:szCs w:val="20"/>
+          <w:lang w:val="en-US" w:eastAsia="zh-CN"/>
+        </w:rPr>
+        <w:fldChar w:fldCharType="begin"/>
+      </w:r>
+      <w:r>
+        <w:rPr>
+          <w:rFonts w:hint="eastAsia" w:ascii="Consolas" w:hAnsi="Consolas" w:eastAsia="宋体" w:cs="宋体"/>
+          <w:color w:val="24292E"/>
+          <w:kern w:val="0"/>
+          <w:sz w:val="20"/>
+          <w:szCs w:val="20"/>
+          <w:lang w:val="en-US" w:eastAsia="zh-CN"/>
+        </w:rPr>
+        <w:instrText xml:space="preserve"> HYPERLINK "http://www.dbctalk.ai:5000/dbc-ai-training-tf2:v1.1.9" </w:instrText>
+      </w:r>
+      <w:r>
+        <w:rPr>
+          <w:rFonts w:hint="eastAsia" w:ascii="Consolas" w:hAnsi="Consolas" w:eastAsia="宋体" w:cs="宋体"/>
+          <w:color w:val="24292E"/>
+          <w:kern w:val="0"/>
+          <w:sz w:val="20"/>
+          <w:szCs w:val="20"/>
+          <w:lang w:val="en-US" w:eastAsia="zh-CN"/>
+        </w:rPr>
+        <w:fldChar w:fldCharType="separate"/>
+      </w:r>
+      <w:r>
+        <w:rPr>
+          <w:rFonts w:hint="eastAsia" w:ascii="Consolas" w:hAnsi="Consolas" w:eastAsia="宋体" w:cs="宋体"/>
+          <w:color w:val="24292E"/>
+          <w:kern w:val="0"/>
+          <w:sz w:val="20"/>
+          <w:szCs w:val="20"/>
+          <w:lang w:val="en-US" w:eastAsia="zh-CN"/>
+        </w:rPr>
+        <w:t>www.dbctalk.ai:5000/dbc-ai-training-tf2:v1.2.2</w:t>
+      </w:r>
+      <w:r>
+        <w:rPr>
+          <w:rFonts w:hint="eastAsia" w:ascii="Consolas" w:hAnsi="Consolas" w:eastAsia="宋体" w:cs="宋体"/>
+          <w:color w:val="24292E"/>
+          <w:kern w:val="0"/>
+          <w:sz w:val="20"/>
+          <w:szCs w:val="20"/>
+          <w:lang w:val="en-US" w:eastAsia="zh-CN"/>
+        </w:rPr>
+        <w:fldChar w:fldCharType="end"/>
+      </w:r>
     </w:p>
     <w:p>
       <w:pPr>
@@ -5749,106 +6174,6 @@
         </w:tabs>
         <w:jc w:val="left"/>
         <w:rPr>
-          <w:rFonts w:hint="eastAsia" w:ascii="Consolas" w:hAnsi="Consolas" w:eastAsia="宋体" w:cs="宋体"/>
-          <w:color w:val="24292E"/>
-          <w:kern w:val="0"/>
-          <w:sz w:val="20"/>
-          <w:szCs w:val="20"/>
-          <w:lang w:val="en-US" w:eastAsia="zh-CN"/>
-        </w:rPr>
-      </w:pPr>
-      <w:r>
-        <w:rPr>
-          <w:rFonts w:hint="eastAsia" w:ascii="Consolas" w:hAnsi="Consolas" w:eastAsia="宋体" w:cs="宋体"/>
-          <w:color w:val="24292E"/>
-          <w:kern w:val="0"/>
-          <w:sz w:val="20"/>
-          <w:szCs w:val="20"/>
-          <w:lang w:val="en-US" w:eastAsia="zh-CN"/>
-        </w:rPr>
-        <w:t xml:space="preserve"># sudo docker pull </w:t>
-      </w:r>
-      <w:r>
-        <w:rPr>
-          <w:rFonts w:hint="eastAsia" w:ascii="Consolas" w:hAnsi="Consolas" w:eastAsia="宋体" w:cs="宋体"/>
-          <w:color w:val="24292E"/>
-          <w:kern w:val="0"/>
-          <w:sz w:val="20"/>
-          <w:szCs w:val="20"/>
-          <w:lang w:val="en-US" w:eastAsia="zh-CN"/>
-        </w:rPr>
-        <w:fldChar w:fldCharType="begin"/>
-      </w:r>
-      <w:r>
-        <w:rPr>
-          <w:rFonts w:hint="eastAsia" w:ascii="Consolas" w:hAnsi="Consolas" w:eastAsia="宋体" w:cs="宋体"/>
-          <w:color w:val="24292E"/>
-          <w:kern w:val="0"/>
-          <w:sz w:val="20"/>
-          <w:szCs w:val="20"/>
-          <w:lang w:val="en-US" w:eastAsia="zh-CN"/>
-        </w:rPr>
-        <w:instrText xml:space="preserve"> HYPERLINK "http://www.dbctalk.ai:5000/dbc-ai-training-tf2:v1.1.9" </w:instrText>
-      </w:r>
-      <w:r>
-        <w:rPr>
-          <w:rFonts w:hint="eastAsia" w:ascii="Consolas" w:hAnsi="Consolas" w:eastAsia="宋体" w:cs="宋体"/>
-          <w:color w:val="24292E"/>
-          <w:kern w:val="0"/>
-          <w:sz w:val="20"/>
-          <w:szCs w:val="20"/>
-          <w:lang w:val="en-US" w:eastAsia="zh-CN"/>
-        </w:rPr>
-        <w:fldChar w:fldCharType="separate"/>
-      </w:r>
-      <w:r>
-        <w:rPr>
-          <w:rFonts w:hint="eastAsia" w:ascii="Consolas" w:hAnsi="Consolas" w:eastAsia="宋体" w:cs="宋体"/>
-          <w:color w:val="24292E"/>
-          <w:kern w:val="0"/>
-          <w:sz w:val="20"/>
-          <w:szCs w:val="20"/>
-          <w:lang w:val="en-US" w:eastAsia="zh-CN"/>
-        </w:rPr>
-        <w:t>www.dbctalk.ai:5000/dbc-ai-training-tf2:v1.2.2</w:t>
-      </w:r>
-      <w:r>
-        <w:rPr>
-          <w:rFonts w:hint="eastAsia" w:ascii="Consolas" w:hAnsi="Consolas" w:eastAsia="宋体" w:cs="宋体"/>
-          <w:color w:val="24292E"/>
-          <w:kern w:val="0"/>
-          <w:sz w:val="20"/>
-          <w:szCs w:val="20"/>
-          <w:lang w:val="en-US" w:eastAsia="zh-CN"/>
-        </w:rPr>
-        <w:fldChar w:fldCharType="end"/>
-      </w:r>
-    </w:p>
-    <w:bookmarkEnd w:id="117"/>
-    <w:p>
-      <w:pPr>
-        <w:widowControl/>
-        <w:shd w:val="clear" w:color="auto" w:fill="F6F8FA"/>
-        <w:tabs>
-          <w:tab w:val="left" w:pos="916"/>
-          <w:tab w:val="left" w:pos="1832"/>
-          <w:tab w:val="left" w:pos="2748"/>
-          <w:tab w:val="left" w:pos="3664"/>
-          <w:tab w:val="left" w:pos="4580"/>
-          <w:tab w:val="left" w:pos="5496"/>
-          <w:tab w:val="left" w:pos="6412"/>
-          <w:tab w:val="left" w:pos="7328"/>
-          <w:tab w:val="left" w:pos="8244"/>
-          <w:tab w:val="left" w:pos="9160"/>
-          <w:tab w:val="left" w:pos="10076"/>
-          <w:tab w:val="left" w:pos="10992"/>
-          <w:tab w:val="left" w:pos="11908"/>
-          <w:tab w:val="left" w:pos="12824"/>
-          <w:tab w:val="left" w:pos="13740"/>
-          <w:tab w:val="left" w:pos="14656"/>
-        </w:tabs>
-        <w:jc w:val="left"/>
-        <w:rPr>
           <w:rFonts w:hint="default" w:ascii="Consolas" w:hAnsi="Consolas" w:eastAsia="宋体" w:cs="宋体"/>
           <w:color w:val="24292E"/>
           <w:kern w:val="0"/>
@@ -5857,83 +6182,125 @@
           <w:lang w:val="en-US" w:eastAsia="zh-CN"/>
         </w:rPr>
       </w:pPr>
-    </w:p>
-    <w:p>
-      <w:pPr>
-        <w:widowControl/>
-        <w:shd w:val="clear" w:color="auto" w:fill="F6F8FA"/>
-        <w:tabs>
-          <w:tab w:val="left" w:pos="916"/>
-          <w:tab w:val="left" w:pos="1832"/>
-          <w:tab w:val="left" w:pos="2748"/>
-          <w:tab w:val="left" w:pos="3664"/>
-          <w:tab w:val="left" w:pos="4580"/>
-          <w:tab w:val="left" w:pos="5496"/>
-          <w:tab w:val="left" w:pos="6412"/>
-          <w:tab w:val="left" w:pos="7328"/>
-          <w:tab w:val="left" w:pos="8244"/>
-          <w:tab w:val="left" w:pos="9160"/>
-          <w:tab w:val="left" w:pos="10076"/>
-          <w:tab w:val="left" w:pos="10992"/>
-          <w:tab w:val="left" w:pos="11908"/>
-          <w:tab w:val="left" w:pos="12824"/>
-          <w:tab w:val="left" w:pos="13740"/>
-          <w:tab w:val="left" w:pos="14656"/>
-        </w:tabs>
-        <w:jc w:val="left"/>
-        <w:rPr>
-          <w:rFonts w:hint="default" w:ascii="Consolas" w:hAnsi="Consolas" w:eastAsia="宋体" w:cs="宋体"/>
-          <w:color w:val="24292E"/>
-          <w:kern w:val="0"/>
-          <w:sz w:val="20"/>
-          <w:szCs w:val="20"/>
-          <w:lang w:val="en-US" w:eastAsia="zh-CN"/>
-        </w:rPr>
-      </w:pPr>
-      <w:r>
-        <w:rPr>
-          <w:rFonts w:hint="eastAsia" w:ascii="Consolas" w:hAnsi="Consolas" w:eastAsia="宋体" w:cs="宋体"/>
-          <w:color w:val="24292E"/>
-          <w:kern w:val="0"/>
-          <w:sz w:val="20"/>
-          <w:szCs w:val="20"/>
-          <w:lang w:val="en-US" w:eastAsia="zh-CN"/>
-        </w:rPr>
-        <w:t># sudo docker pull www.dbctalk.ai:5000/dbc-ai-training-mds:v1.0.0</w:t>
-      </w:r>
-    </w:p>
-    <w:p>
-      <w:pPr>
-        <w:widowControl/>
-        <w:shd w:val="clear" w:color="auto" w:fill="F6F8FA"/>
-        <w:tabs>
-          <w:tab w:val="left" w:pos="916"/>
-          <w:tab w:val="left" w:pos="1832"/>
-          <w:tab w:val="left" w:pos="2748"/>
-          <w:tab w:val="left" w:pos="3664"/>
-          <w:tab w:val="left" w:pos="4580"/>
-          <w:tab w:val="left" w:pos="5496"/>
-          <w:tab w:val="left" w:pos="6412"/>
-          <w:tab w:val="left" w:pos="7328"/>
-          <w:tab w:val="left" w:pos="8244"/>
-          <w:tab w:val="left" w:pos="9160"/>
-          <w:tab w:val="left" w:pos="10076"/>
-          <w:tab w:val="left" w:pos="10992"/>
-          <w:tab w:val="left" w:pos="11908"/>
-          <w:tab w:val="left" w:pos="12824"/>
-          <w:tab w:val="left" w:pos="13740"/>
-          <w:tab w:val="left" w:pos="14656"/>
-        </w:tabs>
-        <w:jc w:val="left"/>
-        <w:rPr>
-          <w:rFonts w:hint="default" w:ascii="Consolas" w:hAnsi="Consolas" w:eastAsia="宋体" w:cs="宋体"/>
-          <w:color w:val="24292E"/>
-          <w:kern w:val="0"/>
-          <w:sz w:val="20"/>
-          <w:szCs w:val="20"/>
-          <w:lang w:val="en-US" w:eastAsia="zh-CN"/>
-        </w:rPr>
-      </w:pPr>
+      <w:r>
+        <w:rPr>
+          <w:rFonts w:hint="eastAsia" w:ascii="Consolas" w:hAnsi="Consolas" w:eastAsia="宋体" w:cs="宋体"/>
+          <w:color w:val="24292E"/>
+          <w:kern w:val="0"/>
+          <w:sz w:val="20"/>
+          <w:szCs w:val="20"/>
+          <w:lang w:val="en-US" w:eastAsia="zh-CN"/>
+        </w:rPr>
+        <w:t>这3个镜像下载完毕后，确定一下占用空间大小，是否与红框一直</w:t>
+      </w:r>
+    </w:p>
+    <w:p>
+      <w:pPr>
+        <w:widowControl/>
+        <w:shd w:val="clear" w:color="auto" w:fill="F6F8FA"/>
+        <w:tabs>
+          <w:tab w:val="left" w:pos="916"/>
+          <w:tab w:val="left" w:pos="1832"/>
+          <w:tab w:val="left" w:pos="2748"/>
+          <w:tab w:val="left" w:pos="3664"/>
+          <w:tab w:val="left" w:pos="4580"/>
+          <w:tab w:val="left" w:pos="5496"/>
+          <w:tab w:val="left" w:pos="6412"/>
+          <w:tab w:val="left" w:pos="7328"/>
+          <w:tab w:val="left" w:pos="8244"/>
+          <w:tab w:val="left" w:pos="9160"/>
+          <w:tab w:val="left" w:pos="10076"/>
+          <w:tab w:val="left" w:pos="10992"/>
+          <w:tab w:val="left" w:pos="11908"/>
+          <w:tab w:val="left" w:pos="12824"/>
+          <w:tab w:val="left" w:pos="13740"/>
+          <w:tab w:val="left" w:pos="14656"/>
+        </w:tabs>
+        <w:jc w:val="left"/>
+      </w:pPr>
+      <w:r>
+        <w:drawing>
+          <wp:inline distT="0" distB="0" distL="114300" distR="114300">
+            <wp:extent cx="5272405" cy="257175"/>
+            <wp:effectExtent l="0" t="0" r="10795" b="9525"/>
+            <wp:docPr id="10" name="图片 2"/>
+            <wp:cNvGraphicFramePr>
+              <a:graphicFrameLocks xmlns:a="http://schemas.openxmlformats.org/drawingml/2006/main" noChangeAspect="1"/>
+            </wp:cNvGraphicFramePr>
+            <a:graphic xmlns:a="http://schemas.openxmlformats.org/drawingml/2006/main">
+              <a:graphicData uri="http://schemas.openxmlformats.org/drawingml/2006/picture">
+                <pic:pic xmlns:pic="http://schemas.openxmlformats.org/drawingml/2006/picture">
+                  <pic:nvPicPr>
+                    <pic:cNvPr id="10" name="图片 2"/>
+                    <pic:cNvPicPr>
+                      <a:picLocks noChangeAspect="1"/>
+                    </pic:cNvPicPr>
+                  </pic:nvPicPr>
+                  <pic:blipFill>
+                    <a:blip r:embed="rId10"/>
+                    <a:stretch>
+                      <a:fillRect/>
+                    </a:stretch>
+                  </pic:blipFill>
+                  <pic:spPr>
+                    <a:xfrm>
+                      <a:off x="0" y="0"/>
+                      <a:ext cx="5272405" cy="257175"/>
+                    </a:xfrm>
+                    <a:prstGeom prst="rect">
+                      <a:avLst/>
+                    </a:prstGeom>
+                    <a:noFill/>
+                    <a:ln>
+                      <a:noFill/>
+                    </a:ln>
+                  </pic:spPr>
+                </pic:pic>
+              </a:graphicData>
+            </a:graphic>
+          </wp:inline>
+        </w:drawing>
+      </w:r>
+    </w:p>
+    <w:p>
+      <w:pPr>
+        <w:widowControl/>
+        <w:shd w:val="clear" w:color="auto" w:fill="F6F8FA"/>
+        <w:tabs>
+          <w:tab w:val="left" w:pos="916"/>
+          <w:tab w:val="left" w:pos="1832"/>
+          <w:tab w:val="left" w:pos="2748"/>
+          <w:tab w:val="left" w:pos="3664"/>
+          <w:tab w:val="left" w:pos="4580"/>
+          <w:tab w:val="left" w:pos="5496"/>
+          <w:tab w:val="left" w:pos="6412"/>
+          <w:tab w:val="left" w:pos="7328"/>
+          <w:tab w:val="left" w:pos="8244"/>
+          <w:tab w:val="left" w:pos="9160"/>
+          <w:tab w:val="left" w:pos="10076"/>
+          <w:tab w:val="left" w:pos="10992"/>
+          <w:tab w:val="left" w:pos="11908"/>
+          <w:tab w:val="left" w:pos="12824"/>
+          <w:tab w:val="left" w:pos="13740"/>
+          <w:tab w:val="left" w:pos="14656"/>
+        </w:tabs>
+        <w:jc w:val="left"/>
+        <w:rPr>
+          <w:rFonts w:hint="default"/>
+          <w:lang w:val="en-US" w:eastAsia="zh-CN"/>
+        </w:rPr>
+      </w:pPr>
+      <w:r>
+        <w:rPr>
+          <w:rFonts w:hint="eastAsia" w:ascii="Consolas" w:hAnsi="Consolas" w:eastAsia="宋体" w:cs="宋体"/>
+          <w:color w:val="24292E"/>
+          <w:kern w:val="0"/>
+          <w:sz w:val="20"/>
+          <w:szCs w:val="20"/>
+          <w:lang w:val="en-US" w:eastAsia="zh-CN"/>
+        </w:rPr>
+        <w:t>如果不一致，执行docker rmi xxxxx，删除后，重新拉取。xxxxxx为镜像id</w:t>
+      </w:r>
     </w:p>
     <w:p>
       <w:pPr>
@@ -6138,11 +6505,12 @@
         </w:tabs>
         <w:jc w:val="left"/>
         <w:rPr>
-          <w:rFonts w:hint="eastAsia" w:ascii="Consolas" w:hAnsi="Consolas" w:eastAsia="宋体" w:cs="宋体"/>
-          <w:color w:val="24292E"/>
-          <w:kern w:val="0"/>
-          <w:sz w:val="20"/>
-          <w:szCs w:val="20"/>
+          <w:rFonts w:hint="default" w:ascii="Consolas" w:hAnsi="Consolas" w:eastAsia="宋体" w:cs="宋体"/>
+          <w:color w:val="24292E"/>
+          <w:kern w:val="0"/>
+          <w:sz w:val="20"/>
+          <w:szCs w:val="20"/>
+          <w:lang w:val="en-US" w:eastAsia="zh-CN"/>
         </w:rPr>
       </w:pPr>
       <w:r>
@@ -6175,6 +6543,17 @@
           <w:szCs w:val="20"/>
         </w:rPr>
         <w:t>ip修改成 ip=N/A，保存</w:t>
+      </w:r>
+      <w:r>
+        <w:rPr>
+          <w:rFonts w:hint="eastAsia" w:ascii="Consolas" w:hAnsi="Consolas" w:eastAsia="宋体" w:cs="宋体"/>
+          <w:color w:val="24292E"/>
+          <w:kern w:val="0"/>
+          <w:sz w:val="20"/>
+          <w:szCs w:val="20"/>
+          <w:lang w:val="en-US" w:eastAsia="zh-CN"/>
+        </w:rPr>
+        <w:t xml:space="preserve"> (如果没有ip项，先执行第17步)</w:t>
       </w:r>
     </w:p>
     <w:p>
@@ -6420,6 +6799,86 @@
           <w:szCs w:val="30"/>
           <w:lang w:val="en-US" w:eastAsia="zh-CN"/>
         </w:rPr>
+        <w:t>个人钱包地址查看</w:t>
+      </w:r>
+    </w:p>
+    <w:p>
+      <w:pPr>
+        <w:widowControl/>
+        <w:shd w:val="clear" w:color="auto" w:fill="F6F8FA"/>
+        <w:tabs>
+          <w:tab w:val="left" w:pos="916"/>
+          <w:tab w:val="left" w:pos="1832"/>
+          <w:tab w:val="left" w:pos="2748"/>
+          <w:tab w:val="left" w:pos="3664"/>
+          <w:tab w:val="left" w:pos="4580"/>
+          <w:tab w:val="left" w:pos="5496"/>
+          <w:tab w:val="left" w:pos="6412"/>
+          <w:tab w:val="left" w:pos="7328"/>
+          <w:tab w:val="left" w:pos="8244"/>
+          <w:tab w:val="left" w:pos="9160"/>
+          <w:tab w:val="left" w:pos="10076"/>
+          <w:tab w:val="left" w:pos="10992"/>
+          <w:tab w:val="left" w:pos="11908"/>
+          <w:tab w:val="left" w:pos="12824"/>
+          <w:tab w:val="left" w:pos="13740"/>
+          <w:tab w:val="left" w:pos="14656"/>
+        </w:tabs>
+        <w:jc w:val="left"/>
+        <w:rPr>
+          <w:rFonts w:hint="eastAsia" w:ascii="Consolas" w:hAnsi="Consolas" w:eastAsia="宋体" w:cs="宋体"/>
+          <w:color w:val="24292E"/>
+          <w:kern w:val="0"/>
+          <w:sz w:val="20"/>
+          <w:szCs w:val="20"/>
+        </w:rPr>
+      </w:pPr>
+      <w:r>
+        <w:rPr>
+          <w:rFonts w:hint="eastAsia" w:ascii="Consolas" w:hAnsi="Consolas" w:eastAsia="宋体" w:cs="宋体"/>
+          <w:color w:val="24292E"/>
+          <w:kern w:val="0"/>
+          <w:sz w:val="20"/>
+          <w:szCs w:val="20"/>
+          <w:lang w:val="en-US" w:eastAsia="zh-CN"/>
+        </w:rPr>
+        <w:t># vi /home/dbc/0.3.7.3/dbc_repo/conf/core.conf</w:t>
+      </w:r>
+    </w:p>
+    <w:p>
+      <w:pPr>
+        <w:pStyle w:val="21"/>
+        <w:widowControl/>
+        <w:numPr>
+          <w:ilvl w:val="0"/>
+          <w:numId w:val="1"/>
+        </w:numPr>
+        <w:shd w:val="clear" w:color="auto" w:fill="FFFFFF"/>
+        <w:spacing w:before="360" w:after="240"/>
+        <w:ind w:firstLineChars="0"/>
+        <w:jc w:val="left"/>
+        <w:outlineLvl w:val="2"/>
+        <w:rPr>
+          <w:rFonts w:ascii="Segoe UI" w:hAnsi="Segoe UI" w:eastAsia="宋体" w:cs="Segoe UI"/>
+          <w:b/>
+          <w:bCs/>
+          <w:color w:val="24292E"/>
+          <w:kern w:val="0"/>
+          <w:sz w:val="30"/>
+          <w:szCs w:val="30"/>
+        </w:rPr>
+      </w:pPr>
+      <w:r>
+        <w:rPr>
+          <w:rFonts w:hint="eastAsia" w:ascii="Segoe UI" w:hAnsi="Segoe UI" w:eastAsia="宋体" w:cs="Segoe UI"/>
+          <w:b/>
+          <w:bCs/>
+          <w:color w:val="24292E"/>
+          <w:kern w:val="0"/>
+          <w:sz w:val="30"/>
+          <w:szCs w:val="30"/>
+          <w:lang w:val="en-US" w:eastAsia="zh-CN"/>
+        </w:rPr>
         <w:t>参数检查</w:t>
       </w:r>
     </w:p>
@@ -6464,7 +6923,7 @@
           <w:szCs w:val="20"/>
           <w:lang w:val="en-US" w:eastAsia="zh-CN"/>
         </w:rPr>
-        <w:t>#检查内存、硬盘，如果在网站上没有看到下图的内容，说明系统没有检测到内存或者硬盘，需要手动执行一次检查命令：</w:t>
+        <w:t>#检查内存、硬盘、显卡、IP，如果在网站上没有看到下图的内容，说明系统没有检测到内存或者硬盘，需要手动执行一次检查命令：</w:t>
       </w:r>
     </w:p>
     <w:p>
@@ -6535,6 +6994,50 @@
         </w:tabs>
         <w:jc w:val="left"/>
         <w:rPr>
+          <w:rFonts w:hint="default" w:ascii="Consolas" w:hAnsi="Consolas" w:eastAsia="宋体" w:cs="宋体"/>
+          <w:color w:val="24292E"/>
+          <w:kern w:val="0"/>
+          <w:sz w:val="20"/>
+          <w:szCs w:val="20"/>
+          <w:lang w:val="en-US" w:eastAsia="zh-CN"/>
+        </w:rPr>
+      </w:pPr>
+      <w:r>
+        <w:rPr>
+          <w:rFonts w:hint="eastAsia" w:ascii="Consolas" w:hAnsi="Consolas" w:eastAsia="宋体" w:cs="宋体"/>
+          <w:color w:val="24292E"/>
+          <w:kern w:val="0"/>
+          <w:sz w:val="20"/>
+          <w:szCs w:val="20"/>
+          <w:lang w:val="en-US" w:eastAsia="zh-CN"/>
+        </w:rPr>
+        <w:t># 执行完成后，第14步需要重新再操作一遍</w:t>
+      </w:r>
+    </w:p>
+    <w:p>
+      <w:pPr>
+        <w:widowControl/>
+        <w:shd w:val="clear" w:color="auto" w:fill="F6F8FA"/>
+        <w:tabs>
+          <w:tab w:val="left" w:pos="916"/>
+          <w:tab w:val="left" w:pos="1832"/>
+          <w:tab w:val="left" w:pos="2748"/>
+          <w:tab w:val="left" w:pos="3664"/>
+          <w:tab w:val="left" w:pos="4580"/>
+          <w:tab w:val="left" w:pos="5496"/>
+          <w:tab w:val="left" w:pos="6412"/>
+          <w:tab w:val="left" w:pos="7328"/>
+          <w:tab w:val="left" w:pos="8244"/>
+          <w:tab w:val="left" w:pos="9160"/>
+          <w:tab w:val="left" w:pos="10076"/>
+          <w:tab w:val="left" w:pos="10992"/>
+          <w:tab w:val="left" w:pos="11908"/>
+          <w:tab w:val="left" w:pos="12824"/>
+          <w:tab w:val="left" w:pos="13740"/>
+          <w:tab w:val="left" w:pos="14656"/>
+        </w:tabs>
+        <w:jc w:val="left"/>
+        <w:rPr>
           <w:rFonts w:ascii="Consolas" w:hAnsi="Consolas" w:eastAsia="宋体" w:cs="宋体"/>
           <w:color w:val="24292E"/>
           <w:kern w:val="0"/>
@@ -6551,7 +7054,7 @@
           <w:szCs w:val="20"/>
           <w:lang w:val="en-US" w:eastAsia="zh-CN"/>
         </w:rPr>
-        <w:t># 执行完成后，重启DBC：</w:t>
+        <w:t># 重启DBC：</w:t>
       </w:r>
       <w:r>
         <w:rPr>
@@ -6771,7 +7274,7 @@
                     </pic:cNvPicPr>
                   </pic:nvPicPr>
                   <pic:blipFill>
-                    <a:blip r:embed="rId10"/>
+                    <a:blip r:embed="rId11"/>
                     <a:stretch>
                       <a:fillRect/>
                     </a:stretch>
@@ -7241,7 +7744,7 @@
                     </pic:cNvPicPr>
                   </pic:nvPicPr>
                   <pic:blipFill>
-                    <a:blip r:embed="rId11"/>
+                    <a:blip r:embed="rId12"/>
                     <a:stretch>
                       <a:fillRect/>
                     </a:stretch>
@@ -7267,6 +7770,63 @@
       </w:r>
     </w:p>
     <w:p/>
+    <w:p>
+      <w:pPr>
+        <w:pStyle w:val="21"/>
+        <w:widowControl/>
+        <w:numPr>
+          <w:ilvl w:val="0"/>
+          <w:numId w:val="1"/>
+        </w:numPr>
+        <w:shd w:val="clear" w:color="auto" w:fill="FFFFFF"/>
+        <w:spacing w:before="360" w:after="240"/>
+        <w:ind w:firstLineChars="0"/>
+        <w:jc w:val="left"/>
+        <w:outlineLvl w:val="2"/>
+        <w:rPr>
+          <w:rFonts w:hint="default" w:ascii="Segoe UI" w:hAnsi="Segoe UI" w:eastAsia="宋体" w:cs="Segoe UI"/>
+          <w:b/>
+          <w:bCs/>
+          <w:color w:val="24292E"/>
+          <w:kern w:val="0"/>
+          <w:sz w:val="30"/>
+          <w:szCs w:val="30"/>
+          <w:lang w:val="en-US" w:eastAsia="zh-CN"/>
+        </w:rPr>
+      </w:pPr>
+      <w:r>
+        <w:rPr>
+          <w:rFonts w:hint="eastAsia" w:ascii="Segoe UI" w:hAnsi="Segoe UI" w:eastAsia="宋体" w:cs="Segoe UI"/>
+          <w:b/>
+          <w:bCs/>
+          <w:color w:val="24292E"/>
+          <w:kern w:val="0"/>
+          <w:sz w:val="30"/>
+          <w:szCs w:val="30"/>
+          <w:lang w:val="en-US" w:eastAsia="zh-CN"/>
+        </w:rPr>
+        <w:t>惩罚机制</w:t>
+      </w:r>
+    </w:p>
+    <w:p>
+      <w:pPr>
+        <w:numPr>
+          <w:ilvl w:val="0"/>
+          <w:numId w:val="0"/>
+        </w:numPr>
+        <w:rPr>
+          <w:rFonts w:hint="default" w:eastAsiaTheme="minorEastAsia"/>
+          <w:lang w:val="en-US" w:eastAsia="zh-CN"/>
+        </w:rPr>
+      </w:pPr>
+      <w:r>
+        <w:rPr>
+          <w:rFonts w:hint="eastAsia"/>
+          <w:lang w:val="en-US" w:eastAsia="zh-CN"/>
+        </w:rPr>
+        <w:t>#如果用户在使用过程中机器出现断网或者断电的情况，质押在智能合约中的代币将会自动退还给用户，最多退还144小时的dbc给用户。</w:t>
+      </w:r>
+    </w:p>
     <w:sectPr>
       <w:pgSz w:w="11906" w:h="16838"/>
       <w:pgMar w:top="1440" w:right="1800" w:bottom="1440" w:left="1800" w:header="851" w:footer="992" w:gutter="0"/>
@@ -7467,7 +8027,7 @@
     <w:lsdException w:qFormat="1" w:unhideWhenUsed="0" w:uiPriority="10" w:semiHidden="0" w:name="Title"/>
     <w:lsdException w:uiPriority="99" w:name="Closing"/>
     <w:lsdException w:uiPriority="99" w:name="Signature"/>
-    <w:lsdException w:uiPriority="1" w:name="Default Paragraph Font"/>
+    <w:lsdException w:qFormat="1" w:uiPriority="1" w:name="Default Paragraph Font"/>
     <w:lsdException w:uiPriority="99" w:name="Body Text"/>
     <w:lsdException w:uiPriority="99" w:name="Body Text Indent"/>
     <w:lsdException w:uiPriority="99" w:name="List Continue"/>
@@ -7738,6 +8298,7 @@
     <w:name w:val="Default Paragraph Font"/>
     <w:semiHidden/>
     <w:unhideWhenUsed/>
+    <w:qFormat/>
     <w:uiPriority w:val="1"/>
   </w:style>
   <w:style w:type="table" w:default="1" w:styleId="9">

</xml_diff>